<commit_message>
Uploaded Revised Project Proposal
</commit_message>
<xml_diff>
--- a/MicroPs Project Proposal (Revised).docx
+++ b/MicroPs Project Proposal (Revised).docx
@@ -110,20 +110,20 @@
         </w:rPr>
         <w:drawing>
           <wp:inline distT="114300" distB="114300" distL="114300" distR="114300">
-            <wp:extent cx="5929313" cy="1449595"/>
+            <wp:extent cx="5857875" cy="1295400"/>
             <wp:effectExtent l="0" t="0" r="0" b="0"/>
-            <wp:docPr id="1" name="image01.png" descr="MicroPs Final Project.png"/>
+            <wp:docPr id="1" name="image01.png"/>
             <wp:cNvGraphicFramePr/>
             <a:graphic xmlns:a="http://schemas.openxmlformats.org/drawingml/2006/main">
               <a:graphicData uri="http://schemas.openxmlformats.org/drawingml/2006/picture">
                 <pic:pic xmlns:pic="http://schemas.openxmlformats.org/drawingml/2006/picture">
                   <pic:nvPicPr>
-                    <pic:cNvPr id="0" name="image01.png" descr="MicroPs Final Project.png"/>
+                    <pic:cNvPr id="0" name="image01.png"/>
                     <pic:cNvPicPr preferRelativeResize="0"/>
                   </pic:nvPicPr>
                   <pic:blipFill>
                     <a:blip r:embed="rId6"/>
-                    <a:srcRect l="2668" t="25498" r="12736" b="23505"/>
+                    <a:srcRect t="25961" r="1442" b="8653"/>
                     <a:stretch>
                       <a:fillRect/>
                     </a:stretch>
@@ -131,7 +131,7 @@
                   <pic:spPr>
                     <a:xfrm>
                       <a:off x="0" y="0"/>
-                      <a:ext cx="5929313" cy="1449595"/>
+                      <a:ext cx="5857875" cy="1295400"/>
                     </a:xfrm>
                     <a:prstGeom prst="rect">
                       <a:avLst/>
@@ -252,6 +252,7 @@
           <w:i/>
           <w:sz w:val="24"/>
         </w:rPr>
+        <w:lastRenderedPageBreak/>
         <w:t>Fi</w:t>
       </w:r>
       <w:r>

</xml_diff>